<commit_message>
Changes and Added Functioneel Ontwerp and Sequentiediagrammen
</commit_message>
<xml_diff>
--- a/Periode 12 Kerntaak 1,2,3/KT1/KT1.1/KT1.1.2 Hernieuwde Opdracht/Hernieuwde Opdracht v1.0.0.docx
+++ b/Periode 12 Kerntaak 1,2,3/KT1/KT1.1/KT1.1.2 Hernieuwde Opdracht/Hernieuwde Opdracht v1.0.0.docx
@@ -1,6 +1,6 @@
 
 <file path=word/document.xml><?xml version="1.0" encoding="utf-8"?>
-<w:document xmlns:wpc="http://schemas.microsoft.com/office/word/2010/wordprocessingCanvas" xmlns:mc="http://schemas.openxmlformats.org/markup-compatibility/2006" xmlns:o="urn:schemas-microsoft-com:office:office" xmlns:r="http://schemas.openxmlformats.org/officeDocument/2006/relationships" xmlns:m="http://schemas.openxmlformats.org/officeDocument/2006/math" xmlns:v="urn:schemas-microsoft-com:vml" xmlns:wp14="http://schemas.microsoft.com/office/word/2010/wordprocessingDrawing" xmlns:wp="http://schemas.openxmlformats.org/drawingml/2006/wordprocessingDrawing" xmlns:w10="urn:schemas-microsoft-com:office:word" xmlns:w="http://schemas.openxmlformats.org/wordprocessingml/2006/main" xmlns:w14="http://schemas.microsoft.com/office/word/2010/wordml" xmlns:w15="http://schemas.microsoft.com/office/word/2012/wordml" xmlns:wpg="http://schemas.microsoft.com/office/word/2010/wordprocessingGroup" xmlns:wpi="http://schemas.microsoft.com/office/word/2010/wordprocessingInk" xmlns:wne="http://schemas.microsoft.com/office/word/2006/wordml" xmlns:wps="http://schemas.microsoft.com/office/word/2010/wordprocessingShape" mc:Ignorable="w14 w15 wp14">
+<w:document xmlns:wpc="http://schemas.microsoft.com/office/word/2010/wordprocessingCanvas" xmlns:cx="http://schemas.microsoft.com/office/drawing/2014/chartex" xmlns:cx1="http://schemas.microsoft.com/office/drawing/2015/9/8/chartex" xmlns:cx2="http://schemas.microsoft.com/office/drawing/2015/10/21/chartex" xmlns:cx3="http://schemas.microsoft.com/office/drawing/2016/5/9/chartex" xmlns:cx4="http://schemas.microsoft.com/office/drawing/2016/5/10/chartex" xmlns:cx5="http://schemas.microsoft.com/office/drawing/2016/5/11/chartex" xmlns:cx6="http://schemas.microsoft.com/office/drawing/2016/5/12/chartex" xmlns:cx7="http://schemas.microsoft.com/office/drawing/2016/5/13/chartex" xmlns:cx8="http://schemas.microsoft.com/office/drawing/2016/5/14/chartex" xmlns:mc="http://schemas.openxmlformats.org/markup-compatibility/2006" xmlns:aink="http://schemas.microsoft.com/office/drawing/2016/ink" xmlns:am3d="http://schemas.microsoft.com/office/drawing/2017/model3d" xmlns:o="urn:schemas-microsoft-com:office:office" xmlns:r="http://schemas.openxmlformats.org/officeDocument/2006/relationships" xmlns:m="http://schemas.openxmlformats.org/officeDocument/2006/math" xmlns:v="urn:schemas-microsoft-com:vml" xmlns:wp14="http://schemas.microsoft.com/office/word/2010/wordprocessingDrawing" xmlns:wp="http://schemas.openxmlformats.org/drawingml/2006/wordprocessingDrawing" xmlns:w10="urn:schemas-microsoft-com:office:word" xmlns:w="http://schemas.openxmlformats.org/wordprocessingml/2006/main" xmlns:w14="http://schemas.microsoft.com/office/word/2010/wordml" xmlns:w15="http://schemas.microsoft.com/office/word/2012/wordml" xmlns:w16cid="http://schemas.microsoft.com/office/word/2016/wordml/cid" xmlns:w16se="http://schemas.microsoft.com/office/word/2015/wordml/symex" xmlns:wpg="http://schemas.microsoft.com/office/word/2010/wordprocessingGroup" xmlns:wpi="http://schemas.microsoft.com/office/word/2010/wordprocessingInk" xmlns:wne="http://schemas.microsoft.com/office/word/2006/wordml" xmlns:wps="http://schemas.microsoft.com/office/word/2010/wordprocessingShape" mc:Ignorable="w14 w15 w16se w16cid wp14">
   <w:body>
     <w:p>
       <w:pPr>
@@ -17,8 +17,6 @@
         </w:rPr>
         <w:t>Hernieuwde Opdracht</w:t>
       </w:r>
-      <w:bookmarkStart w:id="0" w:name="_GoBack"/>
-      <w:bookmarkEnd w:id="0"/>
     </w:p>
     <w:p>
       <w:pPr>
@@ -259,7 +257,7 @@
           <w:r>
             <w:fldChar w:fldCharType="separate"/>
           </w:r>
-          <w:hyperlink w:anchor="_Toc509998669" w:history="1">
+          <w:hyperlink w:anchor="_Toc511164995" w:history="1">
             <w:r>
               <w:rPr>
                 <w:rStyle w:val="Hyperlink"/>
@@ -286,7 +284,7 @@
                 <w:noProof/>
                 <w:webHidden/>
               </w:rPr>
-              <w:instrText xml:space="preserve"> PAGEREF _Toc509998669 \h </w:instrText>
+              <w:instrText xml:space="preserve"> PAGEREF _Toc511164995 \h </w:instrText>
             </w:r>
             <w:r>
               <w:rPr>
@@ -329,7 +327,7 @@
               <w:lang w:eastAsia="nl-NL"/>
             </w:rPr>
           </w:pPr>
-          <w:hyperlink w:anchor="_Toc509998670" w:history="1">
+          <w:hyperlink w:anchor="_Toc511164996" w:history="1">
             <w:r>
               <w:rPr>
                 <w:rStyle w:val="Hyperlink"/>
@@ -356,7 +354,7 @@
                 <w:noProof/>
                 <w:webHidden/>
               </w:rPr>
-              <w:instrText xml:space="preserve"> PAGEREF _Toc509998670 \h </w:instrText>
+              <w:instrText xml:space="preserve"> PAGEREF _Toc511164996 \h </w:instrText>
             </w:r>
             <w:r>
               <w:rPr>
@@ -399,7 +397,7 @@
               <w:lang w:eastAsia="nl-NL"/>
             </w:rPr>
           </w:pPr>
-          <w:hyperlink w:anchor="_Toc509998671" w:history="1">
+          <w:hyperlink w:anchor="_Toc511164997" w:history="1">
             <w:r>
               <w:rPr>
                 <w:rStyle w:val="Hyperlink"/>
@@ -426,7 +424,7 @@
                 <w:noProof/>
                 <w:webHidden/>
               </w:rPr>
-              <w:instrText xml:space="preserve"> PAGEREF _Toc509998671 \h </w:instrText>
+              <w:instrText xml:space="preserve"> PAGEREF _Toc511164997 \h </w:instrText>
             </w:r>
             <w:r>
               <w:rPr>
@@ -469,7 +467,7 @@
               <w:lang w:eastAsia="nl-NL"/>
             </w:rPr>
           </w:pPr>
-          <w:hyperlink w:anchor="_Toc509998672" w:history="1">
+          <w:hyperlink w:anchor="_Toc511164998" w:history="1">
             <w:r>
               <w:rPr>
                 <w:rStyle w:val="Hyperlink"/>
@@ -496,7 +494,7 @@
                 <w:noProof/>
                 <w:webHidden/>
               </w:rPr>
-              <w:instrText xml:space="preserve"> PAGEREF _Toc509998672 \h </w:instrText>
+              <w:instrText xml:space="preserve"> PAGEREF _Toc511164998 \h </w:instrText>
             </w:r>
             <w:r>
               <w:rPr>
@@ -534,10 +532,12 @@
               <w:tab w:val="right" w:leader="dot" w:pos="9060"/>
             </w:tabs>
             <w:rPr>
+              <w:rFonts w:eastAsiaTheme="minorEastAsia"/>
               <w:noProof/>
+              <w:lang w:eastAsia="nl-NL"/>
             </w:rPr>
           </w:pPr>
-          <w:hyperlink w:anchor="_Toc509998673" w:history="1">
+          <w:hyperlink w:anchor="_Toc511164999" w:history="1">
             <w:r>
               <w:rPr>
                 <w:rStyle w:val="Hyperlink"/>
@@ -564,7 +564,7 @@
                 <w:noProof/>
                 <w:webHidden/>
               </w:rPr>
-              <w:instrText xml:space="preserve"> PAGEREF _Toc509998673 \h </w:instrText>
+              <w:instrText xml:space="preserve"> PAGEREF _Toc511164999 \h </w:instrText>
             </w:r>
             <w:r>
               <w:rPr>
@@ -602,10 +602,12 @@
               <w:tab w:val="right" w:leader="dot" w:pos="9060"/>
             </w:tabs>
             <w:rPr>
+              <w:rFonts w:eastAsiaTheme="minorEastAsia"/>
               <w:noProof/>
+              <w:lang w:eastAsia="nl-NL"/>
             </w:rPr>
           </w:pPr>
-          <w:hyperlink w:anchor="_Toc509998674" w:history="1">
+          <w:hyperlink w:anchor="_Toc511165000" w:history="1">
             <w:r>
               <w:rPr>
                 <w:rStyle w:val="Hyperlink"/>
@@ -632,7 +634,7 @@
                 <w:noProof/>
                 <w:webHidden/>
               </w:rPr>
-              <w:instrText xml:space="preserve"> PAGEREF _Toc509998674 \h </w:instrText>
+              <w:instrText xml:space="preserve"> PAGEREF _Toc511165000 \h </w:instrText>
             </w:r>
             <w:r>
               <w:rPr>
@@ -670,10 +672,12 @@
               <w:tab w:val="right" w:leader="dot" w:pos="9060"/>
             </w:tabs>
             <w:rPr>
+              <w:rFonts w:eastAsiaTheme="minorEastAsia"/>
               <w:noProof/>
+              <w:lang w:eastAsia="nl-NL"/>
             </w:rPr>
           </w:pPr>
-          <w:hyperlink w:anchor="_Toc509998675" w:history="1">
+          <w:hyperlink w:anchor="_Toc511165001" w:history="1">
             <w:r>
               <w:rPr>
                 <w:rStyle w:val="Hyperlink"/>
@@ -700,7 +704,7 @@
                 <w:noProof/>
                 <w:webHidden/>
               </w:rPr>
-              <w:instrText xml:space="preserve"> PAGEREF _Toc509998675 \h </w:instrText>
+              <w:instrText xml:space="preserve"> PAGEREF _Toc511165001 \h </w:instrText>
             </w:r>
             <w:r>
               <w:rPr>
@@ -738,10 +742,12 @@
               <w:tab w:val="right" w:leader="dot" w:pos="9060"/>
             </w:tabs>
             <w:rPr>
+              <w:rFonts w:eastAsiaTheme="minorEastAsia"/>
               <w:noProof/>
+              <w:lang w:eastAsia="nl-NL"/>
             </w:rPr>
           </w:pPr>
-          <w:hyperlink w:anchor="_Toc509998676" w:history="1">
+          <w:hyperlink w:anchor="_Toc511165002" w:history="1">
             <w:r>
               <w:rPr>
                 <w:rStyle w:val="Hyperlink"/>
@@ -768,7 +774,7 @@
                 <w:noProof/>
                 <w:webHidden/>
               </w:rPr>
-              <w:instrText xml:space="preserve"> PAGEREF _Toc509998676 \h </w:instrText>
+              <w:instrText xml:space="preserve"> PAGEREF _Toc511165002 \h </w:instrText>
             </w:r>
             <w:r>
               <w:rPr>
@@ -788,7 +794,7 @@
                 <w:noProof/>
                 <w:webHidden/>
               </w:rPr>
-              <w:t>4</w:t>
+              <w:t>3</w:t>
             </w:r>
             <w:r>
               <w:rPr>
@@ -806,10 +812,12 @@
               <w:tab w:val="right" w:leader="dot" w:pos="9060"/>
             </w:tabs>
             <w:rPr>
+              <w:rFonts w:eastAsiaTheme="minorEastAsia"/>
               <w:noProof/>
+              <w:lang w:eastAsia="nl-NL"/>
             </w:rPr>
           </w:pPr>
-          <w:hyperlink w:anchor="_Toc509998677" w:history="1">
+          <w:hyperlink w:anchor="_Toc511165003" w:history="1">
             <w:r>
               <w:rPr>
                 <w:rStyle w:val="Hyperlink"/>
@@ -836,7 +844,7 @@
                 <w:noProof/>
                 <w:webHidden/>
               </w:rPr>
-              <w:instrText xml:space="preserve"> PAGEREF _Toc509998677 \h </w:instrText>
+              <w:instrText xml:space="preserve"> PAGEREF _Toc511165003 \h </w:instrText>
             </w:r>
             <w:r>
               <w:rPr>
@@ -856,7 +864,7 @@
                 <w:noProof/>
                 <w:webHidden/>
               </w:rPr>
-              <w:t>4</w:t>
+              <w:t>3</w:t>
             </w:r>
             <w:r>
               <w:rPr>
@@ -874,10 +882,12 @@
               <w:tab w:val="right" w:leader="dot" w:pos="9060"/>
             </w:tabs>
             <w:rPr>
+              <w:rFonts w:eastAsiaTheme="minorEastAsia"/>
               <w:noProof/>
+              <w:lang w:eastAsia="nl-NL"/>
             </w:rPr>
           </w:pPr>
-          <w:hyperlink w:anchor="_Toc509998678" w:history="1">
+          <w:hyperlink w:anchor="_Toc511165004" w:history="1">
             <w:r>
               <w:rPr>
                 <w:rStyle w:val="Hyperlink"/>
@@ -904,7 +914,7 @@
                 <w:noProof/>
                 <w:webHidden/>
               </w:rPr>
-              <w:instrText xml:space="preserve"> PAGEREF _Toc509998678 \h </w:instrText>
+              <w:instrText xml:space="preserve"> PAGEREF _Toc511165004 \h </w:instrText>
             </w:r>
             <w:r>
               <w:rPr>
@@ -924,7 +934,7 @@
                 <w:noProof/>
                 <w:webHidden/>
               </w:rPr>
-              <w:t>4</w:t>
+              <w:t>3</w:t>
             </w:r>
             <w:r>
               <w:rPr>
@@ -942,10 +952,12 @@
               <w:tab w:val="right" w:leader="dot" w:pos="9060"/>
             </w:tabs>
             <w:rPr>
+              <w:rFonts w:eastAsiaTheme="minorEastAsia"/>
               <w:noProof/>
+              <w:lang w:eastAsia="nl-NL"/>
             </w:rPr>
           </w:pPr>
-          <w:hyperlink w:anchor="_Toc509998679" w:history="1">
+          <w:hyperlink w:anchor="_Toc511165005" w:history="1">
             <w:r>
               <w:rPr>
                 <w:rStyle w:val="Hyperlink"/>
@@ -972,7 +984,7 @@
                 <w:noProof/>
                 <w:webHidden/>
               </w:rPr>
-              <w:instrText xml:space="preserve"> PAGEREF _Toc509998679 \h </w:instrText>
+              <w:instrText xml:space="preserve"> PAGEREF _Toc511165005 \h </w:instrText>
             </w:r>
             <w:r>
               <w:rPr>
@@ -992,7 +1004,7 @@
                 <w:noProof/>
                 <w:webHidden/>
               </w:rPr>
-              <w:t>4</w:t>
+              <w:t>3</w:t>
             </w:r>
             <w:r>
               <w:rPr>
@@ -1010,10 +1022,12 @@
               <w:tab w:val="right" w:leader="dot" w:pos="9060"/>
             </w:tabs>
             <w:rPr>
+              <w:rFonts w:eastAsiaTheme="minorEastAsia"/>
               <w:noProof/>
+              <w:lang w:eastAsia="nl-NL"/>
             </w:rPr>
           </w:pPr>
-          <w:hyperlink w:anchor="_Toc509998680" w:history="1">
+          <w:hyperlink w:anchor="_Toc511165006" w:history="1">
             <w:r>
               <w:rPr>
                 <w:rStyle w:val="Hyperlink"/>
@@ -1040,7 +1054,7 @@
                 <w:noProof/>
                 <w:webHidden/>
               </w:rPr>
-              <w:instrText xml:space="preserve"> PAGEREF _Toc509998680 \h </w:instrText>
+              <w:instrText xml:space="preserve"> PAGEREF _Toc511165006 \h </w:instrText>
             </w:r>
             <w:r>
               <w:rPr>
@@ -1060,7 +1074,7 @@
                 <w:noProof/>
                 <w:webHidden/>
               </w:rPr>
-              <w:t>4</w:t>
+              <w:t>3</w:t>
             </w:r>
             <w:r>
               <w:rPr>
@@ -1078,10 +1092,12 @@
               <w:tab w:val="right" w:leader="dot" w:pos="9060"/>
             </w:tabs>
             <w:rPr>
+              <w:rFonts w:eastAsiaTheme="minorEastAsia"/>
               <w:noProof/>
+              <w:lang w:eastAsia="nl-NL"/>
             </w:rPr>
           </w:pPr>
-          <w:hyperlink w:anchor="_Toc509998681" w:history="1">
+          <w:hyperlink w:anchor="_Toc511165007" w:history="1">
             <w:r>
               <w:rPr>
                 <w:rStyle w:val="Hyperlink"/>
@@ -1108,7 +1124,7 @@
                 <w:noProof/>
                 <w:webHidden/>
               </w:rPr>
-              <w:instrText xml:space="preserve"> PAGEREF _Toc509998681 \h </w:instrText>
+              <w:instrText xml:space="preserve"> PAGEREF _Toc511165007 \h </w:instrText>
             </w:r>
             <w:r>
               <w:rPr>
@@ -1128,7 +1144,7 @@
                 <w:noProof/>
                 <w:webHidden/>
               </w:rPr>
-              <w:t>4</w:t>
+              <w:t>3</w:t>
             </w:r>
             <w:r>
               <w:rPr>
@@ -1146,10 +1162,12 @@
               <w:tab w:val="right" w:leader="dot" w:pos="9060"/>
             </w:tabs>
             <w:rPr>
+              <w:rFonts w:eastAsiaTheme="minorEastAsia"/>
               <w:noProof/>
+              <w:lang w:eastAsia="nl-NL"/>
             </w:rPr>
           </w:pPr>
-          <w:hyperlink w:anchor="_Toc509998682" w:history="1">
+          <w:hyperlink w:anchor="_Toc511165008" w:history="1">
             <w:r>
               <w:rPr>
                 <w:rStyle w:val="Hyperlink"/>
@@ -1176,7 +1194,7 @@
                 <w:noProof/>
                 <w:webHidden/>
               </w:rPr>
-              <w:instrText xml:space="preserve"> PAGEREF _Toc509998682 \h </w:instrText>
+              <w:instrText xml:space="preserve"> PAGEREF _Toc511165008 \h </w:instrText>
             </w:r>
             <w:r>
               <w:rPr>
@@ -1196,7 +1214,7 @@
                 <w:noProof/>
                 <w:webHidden/>
               </w:rPr>
-              <w:t>4</w:t>
+              <w:t>3</w:t>
             </w:r>
             <w:r>
               <w:rPr>
@@ -1214,10 +1232,12 @@
               <w:tab w:val="right" w:leader="dot" w:pos="9060"/>
             </w:tabs>
             <w:rPr>
+              <w:rFonts w:eastAsiaTheme="minorEastAsia"/>
               <w:noProof/>
+              <w:lang w:eastAsia="nl-NL"/>
             </w:rPr>
           </w:pPr>
-          <w:hyperlink w:anchor="_Toc509998683" w:history="1">
+          <w:hyperlink w:anchor="_Toc511165009" w:history="1">
             <w:r>
               <w:rPr>
                 <w:rStyle w:val="Hyperlink"/>
@@ -1244,7 +1264,7 @@
                 <w:noProof/>
                 <w:webHidden/>
               </w:rPr>
-              <w:instrText xml:space="preserve"> PAGEREF _Toc509998683 \h </w:instrText>
+              <w:instrText xml:space="preserve"> PAGEREF _Toc511165009 \h </w:instrText>
             </w:r>
             <w:r>
               <w:rPr>
@@ -1282,10 +1302,12 @@
               <w:tab w:val="right" w:leader="dot" w:pos="9060"/>
             </w:tabs>
             <w:rPr>
+              <w:rFonts w:eastAsiaTheme="minorEastAsia"/>
               <w:noProof/>
+              <w:lang w:eastAsia="nl-NL"/>
             </w:rPr>
           </w:pPr>
-          <w:hyperlink w:anchor="_Toc509998684" w:history="1">
+          <w:hyperlink w:anchor="_Toc511165010" w:history="1">
             <w:r>
               <w:rPr>
                 <w:rStyle w:val="Hyperlink"/>
@@ -1312,7 +1334,7 @@
                 <w:noProof/>
                 <w:webHidden/>
               </w:rPr>
-              <w:instrText xml:space="preserve"> PAGEREF _Toc509998684 \h </w:instrText>
+              <w:instrText xml:space="preserve"> PAGEREF _Toc511165010 \h </w:instrText>
             </w:r>
             <w:r>
               <w:rPr>
@@ -1350,10 +1372,12 @@
               <w:tab w:val="right" w:leader="dot" w:pos="9060"/>
             </w:tabs>
             <w:rPr>
+              <w:rFonts w:eastAsiaTheme="minorEastAsia"/>
               <w:noProof/>
+              <w:lang w:eastAsia="nl-NL"/>
             </w:rPr>
           </w:pPr>
-          <w:hyperlink w:anchor="_Toc509998685" w:history="1">
+          <w:hyperlink w:anchor="_Toc511165011" w:history="1">
             <w:r>
               <w:rPr>
                 <w:rStyle w:val="Hyperlink"/>
@@ -1380,7 +1404,7 @@
                 <w:noProof/>
                 <w:webHidden/>
               </w:rPr>
-              <w:instrText xml:space="preserve"> PAGEREF _Toc509998685 \h </w:instrText>
+              <w:instrText xml:space="preserve"> PAGEREF _Toc511165011 \h </w:instrText>
             </w:r>
             <w:r>
               <w:rPr>
@@ -1418,10 +1442,12 @@
               <w:tab w:val="right" w:leader="dot" w:pos="9060"/>
             </w:tabs>
             <w:rPr>
+              <w:rFonts w:eastAsiaTheme="minorEastAsia"/>
               <w:noProof/>
+              <w:lang w:eastAsia="nl-NL"/>
             </w:rPr>
           </w:pPr>
-          <w:hyperlink w:anchor="_Toc509998686" w:history="1">
+          <w:hyperlink w:anchor="_Toc511165012" w:history="1">
             <w:r>
               <w:rPr>
                 <w:rStyle w:val="Hyperlink"/>
@@ -1448,7 +1474,7 @@
                 <w:noProof/>
                 <w:webHidden/>
               </w:rPr>
-              <w:instrText xml:space="preserve"> PAGEREF _Toc509998686 \h </w:instrText>
+              <w:instrText xml:space="preserve"> PAGEREF _Toc511165012 \h </w:instrText>
             </w:r>
             <w:r>
               <w:rPr>
@@ -1468,7 +1494,7 @@
                 <w:noProof/>
                 <w:webHidden/>
               </w:rPr>
-              <w:t>5</w:t>
+              <w:t>4</w:t>
             </w:r>
             <w:r>
               <w:rPr>
@@ -1486,10 +1512,12 @@
               <w:tab w:val="right" w:leader="dot" w:pos="9060"/>
             </w:tabs>
             <w:rPr>
+              <w:rFonts w:eastAsiaTheme="minorEastAsia"/>
               <w:noProof/>
+              <w:lang w:eastAsia="nl-NL"/>
             </w:rPr>
           </w:pPr>
-          <w:hyperlink w:anchor="_Toc509998687" w:history="1">
+          <w:hyperlink w:anchor="_Toc511165013" w:history="1">
             <w:r>
               <w:rPr>
                 <w:rStyle w:val="Hyperlink"/>
@@ -1516,7 +1544,7 @@
                 <w:noProof/>
                 <w:webHidden/>
               </w:rPr>
-              <w:instrText xml:space="preserve"> PAGEREF _Toc509998687 \h </w:instrText>
+              <w:instrText xml:space="preserve"> PAGEREF _Toc511165013 \h </w:instrText>
             </w:r>
             <w:r>
               <w:rPr>
@@ -1536,7 +1564,7 @@
                 <w:noProof/>
                 <w:webHidden/>
               </w:rPr>
-              <w:t>5</w:t>
+              <w:t>4</w:t>
             </w:r>
             <w:r>
               <w:rPr>
@@ -1554,10 +1582,12 @@
               <w:tab w:val="right" w:leader="dot" w:pos="9060"/>
             </w:tabs>
             <w:rPr>
+              <w:rFonts w:eastAsiaTheme="minorEastAsia"/>
               <w:noProof/>
+              <w:lang w:eastAsia="nl-NL"/>
             </w:rPr>
           </w:pPr>
-          <w:hyperlink w:anchor="_Toc509998688" w:history="1">
+          <w:hyperlink w:anchor="_Toc511165014" w:history="1">
             <w:r>
               <w:rPr>
                 <w:rStyle w:val="Hyperlink"/>
@@ -1584,7 +1614,7 @@
                 <w:noProof/>
                 <w:webHidden/>
               </w:rPr>
-              <w:instrText xml:space="preserve"> PAGEREF _Toc509998688 \h </w:instrText>
+              <w:instrText xml:space="preserve"> PAGEREF _Toc511165014 \h </w:instrText>
             </w:r>
             <w:r>
               <w:rPr>
@@ -1604,7 +1634,7 @@
                 <w:noProof/>
                 <w:webHidden/>
               </w:rPr>
-              <w:t>5</w:t>
+              <w:t>4</w:t>
             </w:r>
             <w:r>
               <w:rPr>
@@ -1622,10 +1652,12 @@
               <w:tab w:val="right" w:leader="dot" w:pos="9060"/>
             </w:tabs>
             <w:rPr>
+              <w:rFonts w:eastAsiaTheme="minorEastAsia"/>
               <w:noProof/>
+              <w:lang w:eastAsia="nl-NL"/>
             </w:rPr>
           </w:pPr>
-          <w:hyperlink w:anchor="_Toc509998689" w:history="1">
+          <w:hyperlink w:anchor="_Toc511165015" w:history="1">
             <w:r>
               <w:rPr>
                 <w:rStyle w:val="Hyperlink"/>
@@ -1652,7 +1684,7 @@
                 <w:noProof/>
                 <w:webHidden/>
               </w:rPr>
-              <w:instrText xml:space="preserve"> PAGEREF _Toc509998689 \h </w:instrText>
+              <w:instrText xml:space="preserve"> PAGEREF _Toc511165015 \h </w:instrText>
             </w:r>
             <w:r>
               <w:rPr>
@@ -1672,7 +1704,7 @@
                 <w:noProof/>
                 <w:webHidden/>
               </w:rPr>
-              <w:t>5</w:t>
+              <w:t>4</w:t>
             </w:r>
             <w:r>
               <w:rPr>
@@ -1690,10 +1722,12 @@
               <w:tab w:val="right" w:leader="dot" w:pos="9060"/>
             </w:tabs>
             <w:rPr>
+              <w:rFonts w:eastAsiaTheme="minorEastAsia"/>
               <w:noProof/>
+              <w:lang w:eastAsia="nl-NL"/>
             </w:rPr>
           </w:pPr>
-          <w:hyperlink w:anchor="_Toc509998690" w:history="1">
+          <w:hyperlink w:anchor="_Toc511165016" w:history="1">
             <w:r>
               <w:rPr>
                 <w:rStyle w:val="Hyperlink"/>
@@ -1720,7 +1754,7 @@
                 <w:noProof/>
                 <w:webHidden/>
               </w:rPr>
-              <w:instrText xml:space="preserve"> PAGEREF _Toc509998690 \h </w:instrText>
+              <w:instrText xml:space="preserve"> PAGEREF _Toc511165016 \h </w:instrText>
             </w:r>
             <w:r>
               <w:rPr>
@@ -1740,7 +1774,7 @@
                 <w:noProof/>
                 <w:webHidden/>
               </w:rPr>
-              <w:t>5</w:t>
+              <w:t>4</w:t>
             </w:r>
             <w:r>
               <w:rPr>
@@ -1758,10 +1792,12 @@
               <w:tab w:val="right" w:leader="dot" w:pos="9060"/>
             </w:tabs>
             <w:rPr>
+              <w:rFonts w:eastAsiaTheme="minorEastAsia"/>
               <w:noProof/>
+              <w:lang w:eastAsia="nl-NL"/>
             </w:rPr>
           </w:pPr>
-          <w:hyperlink w:anchor="_Toc509998691" w:history="1">
+          <w:hyperlink w:anchor="_Toc511165017" w:history="1">
             <w:r>
               <w:rPr>
                 <w:rStyle w:val="Hyperlink"/>
@@ -1788,7 +1824,77 @@
                 <w:noProof/>
                 <w:webHidden/>
               </w:rPr>
-              <w:instrText xml:space="preserve"> PAGEREF _Toc509998691 \h </w:instrText>
+              <w:instrText xml:space="preserve"> PAGEREF _Toc511165017 \h </w:instrText>
+            </w:r>
+            <w:r>
+              <w:rPr>
+                <w:noProof/>
+                <w:webHidden/>
+              </w:rPr>
+            </w:r>
+            <w:r>
+              <w:rPr>
+                <w:noProof/>
+                <w:webHidden/>
+              </w:rPr>
+              <w:fldChar w:fldCharType="separate"/>
+            </w:r>
+            <w:r>
+              <w:rPr>
+                <w:noProof/>
+                <w:webHidden/>
+              </w:rPr>
+              <w:t>4</w:t>
+            </w:r>
+            <w:r>
+              <w:rPr>
+                <w:noProof/>
+                <w:webHidden/>
+              </w:rPr>
+              <w:fldChar w:fldCharType="end"/>
+            </w:r>
+          </w:hyperlink>
+        </w:p>
+        <w:p>
+          <w:pPr>
+            <w:pStyle w:val="Inhopg3"/>
+            <w:tabs>
+              <w:tab w:val="right" w:leader="dot" w:pos="9060"/>
+            </w:tabs>
+            <w:rPr>
+              <w:rFonts w:eastAsiaTheme="minorEastAsia"/>
+              <w:noProof/>
+              <w:lang w:eastAsia="nl-NL"/>
+            </w:rPr>
+          </w:pPr>
+          <w:hyperlink w:anchor="_Toc511165018" w:history="1">
+            <w:r>
+              <w:rPr>
+                <w:rStyle w:val="Hyperlink"/>
+                <w:noProof/>
+              </w:rPr>
+              <w:t>- Support voor meerdere platformen</w:t>
+            </w:r>
+            <w:r>
+              <w:rPr>
+                <w:noProof/>
+                <w:webHidden/>
+              </w:rPr>
+              <w:tab/>
+            </w:r>
+            <w:r>
+              <w:rPr>
+                <w:noProof/>
+                <w:webHidden/>
+              </w:rPr>
+              <w:fldChar w:fldCharType="begin"/>
+            </w:r>
+            <w:r>
+              <w:rPr>
+                <w:noProof/>
+                <w:webHidden/>
+              </w:rPr>
+              <w:instrText xml:space="preserve"> PAGEREF _Toc511165018 \h </w:instrText>
             </w:r>
             <w:r>
               <w:rPr>
@@ -1826,10 +1932,12 @@
               <w:tab w:val="right" w:leader="dot" w:pos="9060"/>
             </w:tabs>
             <w:rPr>
+              <w:rFonts w:eastAsiaTheme="minorEastAsia"/>
               <w:noProof/>
+              <w:lang w:eastAsia="nl-NL"/>
             </w:rPr>
           </w:pPr>
-          <w:hyperlink w:anchor="_Toc509998692" w:history="1">
+          <w:hyperlink w:anchor="_Toc511165019" w:history="1">
             <w:r>
               <w:rPr>
                 <w:rStyle w:val="Hyperlink"/>
@@ -1856,7 +1964,7 @@
                 <w:noProof/>
                 <w:webHidden/>
               </w:rPr>
-              <w:instrText xml:space="preserve"> PAGEREF _Toc509998692 \h </w:instrText>
+              <w:instrText xml:space="preserve"> PAGEREF _Toc511165019 \h </w:instrText>
             </w:r>
             <w:r>
               <w:rPr>
@@ -1894,16 +2002,18 @@
               <w:tab w:val="right" w:leader="dot" w:pos="9060"/>
             </w:tabs>
             <w:rPr>
+              <w:rFonts w:eastAsiaTheme="minorEastAsia"/>
               <w:noProof/>
+              <w:lang w:eastAsia="nl-NL"/>
             </w:rPr>
           </w:pPr>
-          <w:hyperlink w:anchor="_Toc509998693" w:history="1">
+          <w:hyperlink w:anchor="_Toc511165020" w:history="1">
             <w:r>
               <w:rPr>
                 <w:rStyle w:val="Hyperlink"/>
                 <w:noProof/>
               </w:rPr>
-              <w:t>- Support voor meerdere platformen</w:t>
+              <w:t>- Communicatie via email</w:t>
             </w:r>
             <w:r>
               <w:rPr>
@@ -1924,7 +2034,7 @@
                 <w:noProof/>
                 <w:webHidden/>
               </w:rPr>
-              <w:instrText xml:space="preserve"> PAGEREF _Toc509998693 \h </w:instrText>
+              <w:instrText xml:space="preserve"> PAGEREF _Toc511165020 \h </w:instrText>
             </w:r>
             <w:r>
               <w:rPr>
@@ -1967,7 +2077,7 @@
               <w:lang w:eastAsia="nl-NL"/>
             </w:rPr>
           </w:pPr>
-          <w:hyperlink w:anchor="_Toc509998694" w:history="1">
+          <w:hyperlink w:anchor="_Toc511165021" w:history="1">
             <w:r>
               <w:rPr>
                 <w:rStyle w:val="Hyperlink"/>
@@ -1994,7 +2104,7 @@
                 <w:noProof/>
                 <w:webHidden/>
               </w:rPr>
-              <w:instrText xml:space="preserve"> PAGEREF _Toc509998694 \h </w:instrText>
+              <w:instrText xml:space="preserve"> PAGEREF _Toc511165021 \h </w:instrText>
             </w:r>
             <w:r>
               <w:rPr>
@@ -2052,12 +2162,14 @@
       <w:pPr>
         <w:pStyle w:val="Kop1"/>
       </w:pPr>
-      <w:bookmarkStart w:id="1" w:name="_Toc509998669"/>
+      <w:bookmarkStart w:id="0" w:name="_Toc511164995"/>
+      <w:bookmarkStart w:id="1" w:name="_GoBack"/>
+      <w:bookmarkEnd w:id="1"/>
       <w:r>
         <w:lastRenderedPageBreak/>
         <w:t>Inleiding</w:t>
       </w:r>
-      <w:bookmarkEnd w:id="1"/>
+      <w:bookmarkEnd w:id="0"/>
     </w:p>
     <w:p>
       <w:r>
@@ -2074,7 +2186,7 @@
       <w:pPr>
         <w:pStyle w:val="Kop1"/>
       </w:pPr>
-      <w:bookmarkStart w:id="2" w:name="_Toc509998670"/>
+      <w:bookmarkStart w:id="2" w:name="_Toc511164996"/>
       <w:r>
         <w:t>Opdracht omschrijving</w:t>
       </w:r>
@@ -2089,7 +2201,7 @@
       <w:pPr>
         <w:pStyle w:val="Kop1"/>
       </w:pPr>
-      <w:bookmarkStart w:id="3" w:name="_Toc509998671"/>
+      <w:bookmarkStart w:id="3" w:name="_Toc511164997"/>
       <w:r>
         <w:t>Moscow</w:t>
       </w:r>
@@ -3845,11 +3957,18 @@
           <w:p>
             <w:pPr>
               <w:rPr>
+                <w:sz w:val="20"/>
+                <w:szCs w:val="20"/>
+              </w:rPr>
+            </w:pPr>
+            <w:r>
+              <w:rPr>
                 <w:b w:val="0"/>
                 <w:sz w:val="20"/>
                 <w:szCs w:val="20"/>
               </w:rPr>
-            </w:pPr>
+              <w:t>Support voor meerdere platformen</w:t>
+            </w:r>
           </w:p>
         </w:tc>
         <w:tc>
@@ -3864,6 +3983,13 @@
                 <w:szCs w:val="20"/>
               </w:rPr>
             </w:pPr>
+            <w:r>
+              <w:rPr>
+                <w:sz w:val="20"/>
+                <w:szCs w:val="20"/>
+              </w:rPr>
+              <w:t>x</w:t>
+            </w:r>
           </w:p>
         </w:tc>
         <w:tc>
@@ -3906,19 +4032,11 @@
           <w:p>
             <w:pPr>
               <w:rPr>
-                <w:sz w:val="20"/>
-                <w:szCs w:val="20"/>
-                <w:u w:val="single"/>
-              </w:rPr>
-            </w:pPr>
-            <w:r>
-              <w:rPr>
-                <w:sz w:val="20"/>
-                <w:szCs w:val="20"/>
-                <w:u w:val="single"/>
-              </w:rPr>
-              <w:t>Project eisen</w:t>
-            </w:r>
+                <w:b w:val="0"/>
+                <w:sz w:val="20"/>
+                <w:szCs w:val="20"/>
+              </w:rPr>
+            </w:pPr>
           </w:p>
         </w:tc>
         <w:tc>
@@ -3980,15 +4098,85 @@
               <w:rPr>
                 <w:sz w:val="20"/>
                 <w:szCs w:val="20"/>
-              </w:rPr>
-            </w:pPr>
-            <w:r>
+                <w:u w:val="single"/>
+              </w:rPr>
+            </w:pPr>
+            <w:r>
+              <w:rPr>
+                <w:sz w:val="20"/>
+                <w:szCs w:val="20"/>
+                <w:u w:val="single"/>
+              </w:rPr>
+              <w:t>Project eisen</w:t>
+            </w:r>
+          </w:p>
+        </w:tc>
+        <w:tc>
+          <w:tcPr>
+            <w:tcW w:w="1276" w:type="dxa"/>
+          </w:tcPr>
+          <w:p>
+            <w:pPr>
+              <w:cnfStyle w:val="000000100000" w:firstRow="0" w:lastRow="0" w:firstColumn="0" w:lastColumn="0" w:oddVBand="0" w:evenVBand="0" w:oddHBand="1" w:evenHBand="0" w:firstRowFirstColumn="0" w:firstRowLastColumn="0" w:lastRowFirstColumn="0" w:lastRowLastColumn="0"/>
+              <w:rPr>
+                <w:sz w:val="20"/>
+                <w:szCs w:val="20"/>
+              </w:rPr>
+            </w:pPr>
+          </w:p>
+        </w:tc>
+        <w:tc>
+          <w:tcPr>
+            <w:tcW w:w="1417" w:type="dxa"/>
+          </w:tcPr>
+          <w:p>
+            <w:pPr>
+              <w:cnfStyle w:val="000000100000" w:firstRow="0" w:lastRow="0" w:firstColumn="0" w:lastColumn="0" w:oddVBand="0" w:evenVBand="0" w:oddHBand="1" w:evenHBand="0" w:firstRowFirstColumn="0" w:firstRowLastColumn="0" w:lastRowFirstColumn="0" w:lastRowLastColumn="0"/>
+            </w:pPr>
+          </w:p>
+        </w:tc>
+        <w:tc>
+          <w:tcPr>
+            <w:tcW w:w="1276" w:type="dxa"/>
+          </w:tcPr>
+          <w:p>
+            <w:pPr>
+              <w:cnfStyle w:val="000000100000" w:firstRow="0" w:lastRow="0" w:firstColumn="0" w:lastColumn="0" w:oddVBand="0" w:evenVBand="0" w:oddHBand="1" w:evenHBand="0" w:firstRowFirstColumn="0" w:firstRowLastColumn="0" w:lastRowFirstColumn="0" w:lastRowLastColumn="0"/>
+            </w:pPr>
+          </w:p>
+        </w:tc>
+        <w:tc>
+          <w:tcPr>
+            <w:tcW w:w="1410" w:type="dxa"/>
+          </w:tcPr>
+          <w:p>
+            <w:pPr>
+              <w:cnfStyle w:val="000000100000" w:firstRow="0" w:lastRow="0" w:firstColumn="0" w:lastColumn="0" w:oddVBand="0" w:evenVBand="0" w:oddHBand="1" w:evenHBand="0" w:firstRowFirstColumn="0" w:firstRowLastColumn="0" w:lastRowFirstColumn="0" w:lastRowLastColumn="0"/>
+            </w:pPr>
+          </w:p>
+        </w:tc>
+      </w:tr>
+      <w:tr>
+        <w:tc>
+          <w:tcPr>
+            <w:cnfStyle w:val="001000000000" w:firstRow="0" w:lastRow="0" w:firstColumn="1" w:lastColumn="0" w:oddVBand="0" w:evenVBand="0" w:oddHBand="0" w:evenHBand="0" w:firstRowFirstColumn="0" w:firstRowLastColumn="0" w:lastRowFirstColumn="0" w:lastRowLastColumn="0"/>
+            <w:tcW w:w="3681" w:type="dxa"/>
+          </w:tcPr>
+          <w:p>
+            <w:pPr>
               <w:rPr>
                 <w:b w:val="0"/>
                 <w:sz w:val="20"/>
                 <w:szCs w:val="20"/>
               </w:rPr>
-              <w:t>Support voor meerdere platformen</w:t>
+            </w:pPr>
+            <w:r>
+              <w:rPr>
+                <w:b w:val="0"/>
+                <w:sz w:val="20"/>
+                <w:szCs w:val="20"/>
+              </w:rPr>
+              <w:t>Communicatie via email</w:t>
             </w:r>
           </w:p>
         </w:tc>
@@ -3998,7 +4186,7 @@
           </w:tcPr>
           <w:p>
             <w:pPr>
-              <w:cnfStyle w:val="000000100000" w:firstRow="0" w:lastRow="0" w:firstColumn="0" w:lastColumn="0" w:oddVBand="0" w:evenVBand="0" w:oddHBand="1" w:evenHBand="0" w:firstRowFirstColumn="0" w:firstRowLastColumn="0" w:lastRowFirstColumn="0" w:lastRowLastColumn="0"/>
+              <w:cnfStyle w:val="000000000000" w:firstRow="0" w:lastRow="0" w:firstColumn="0" w:lastColumn="0" w:oddVBand="0" w:evenVBand="0" w:oddHBand="0" w:evenHBand="0" w:firstRowFirstColumn="0" w:firstRowLastColumn="0" w:lastRowFirstColumn="0" w:lastRowLastColumn="0"/>
               <w:rPr>
                 <w:sz w:val="20"/>
                 <w:szCs w:val="20"/>
@@ -4019,7 +4207,7 @@
           </w:tcPr>
           <w:p>
             <w:pPr>
-              <w:cnfStyle w:val="000000100000" w:firstRow="0" w:lastRow="0" w:firstColumn="0" w:lastColumn="0" w:oddVBand="0" w:evenVBand="0" w:oddHBand="1" w:evenHBand="0" w:firstRowFirstColumn="0" w:firstRowLastColumn="0" w:lastRowFirstColumn="0" w:lastRowLastColumn="0"/>
+              <w:cnfStyle w:val="000000000000" w:firstRow="0" w:lastRow="0" w:firstColumn="0" w:lastColumn="0" w:oddVBand="0" w:evenVBand="0" w:oddHBand="0" w:evenHBand="0" w:firstRowFirstColumn="0" w:firstRowLastColumn="0" w:lastRowFirstColumn="0" w:lastRowLastColumn="0"/>
             </w:pPr>
           </w:p>
         </w:tc>
@@ -4029,7 +4217,7 @@
           </w:tcPr>
           <w:p>
             <w:pPr>
-              <w:cnfStyle w:val="000000100000" w:firstRow="0" w:lastRow="0" w:firstColumn="0" w:lastColumn="0" w:oddVBand="0" w:evenVBand="0" w:oddHBand="1" w:evenHBand="0" w:firstRowFirstColumn="0" w:firstRowLastColumn="0" w:lastRowFirstColumn="0" w:lastRowLastColumn="0"/>
+              <w:cnfStyle w:val="000000000000" w:firstRow="0" w:lastRow="0" w:firstColumn="0" w:lastColumn="0" w:oddVBand="0" w:evenVBand="0" w:oddHBand="0" w:evenHBand="0" w:firstRowFirstColumn="0" w:firstRowLastColumn="0" w:lastRowFirstColumn="0" w:lastRowLastColumn="0"/>
             </w:pPr>
           </w:p>
         </w:tc>
@@ -4039,7 +4227,7 @@
           </w:tcPr>
           <w:p>
             <w:pPr>
-              <w:cnfStyle w:val="000000100000" w:firstRow="0" w:lastRow="0" w:firstColumn="0" w:lastColumn="0" w:oddVBand="0" w:evenVBand="0" w:oddHBand="1" w:evenHBand="0" w:firstRowFirstColumn="0" w:firstRowLastColumn="0" w:lastRowFirstColumn="0" w:lastRowLastColumn="0"/>
+              <w:cnfStyle w:val="000000000000" w:firstRow="0" w:lastRow="0" w:firstColumn="0" w:lastColumn="0" w:oddVBand="0" w:evenVBand="0" w:oddHBand="0" w:evenHBand="0" w:firstRowFirstColumn="0" w:firstRowLastColumn="0" w:lastRowFirstColumn="0" w:lastRowLastColumn="0"/>
             </w:pPr>
           </w:p>
         </w:tc>
@@ -4050,7 +4238,7 @@
       <w:pPr>
         <w:pStyle w:val="Kop1"/>
       </w:pPr>
-      <w:bookmarkStart w:id="4" w:name="_Toc509998672"/>
+      <w:bookmarkStart w:id="4" w:name="_Toc511164998"/>
       <w:r>
         <w:lastRenderedPageBreak/>
         <w:t>Functie beschrijvingen</w:t>
@@ -4061,7 +4249,7 @@
       <w:pPr>
         <w:pStyle w:val="Kop2"/>
       </w:pPr>
-      <w:bookmarkStart w:id="5" w:name="_Toc509998673"/>
+      <w:bookmarkStart w:id="5" w:name="_Toc511164999"/>
       <w:r>
         <w:t>Grafische eisen</w:t>
       </w:r>
@@ -4072,7 +4260,7 @@
         <w:pStyle w:val="Kop3"/>
         <w:ind w:firstLine="708"/>
       </w:pPr>
-      <w:bookmarkStart w:id="6" w:name="_Toc509998674"/>
+      <w:bookmarkStart w:id="6" w:name="_Toc511165000"/>
       <w:r>
         <w:t>- Logische lay-out</w:t>
       </w:r>
@@ -4091,7 +4279,7 @@
         <w:pStyle w:val="Kop3"/>
         <w:ind w:left="708"/>
       </w:pPr>
-      <w:bookmarkStart w:id="7" w:name="_Toc509998675"/>
+      <w:bookmarkStart w:id="7" w:name="_Toc511165001"/>
       <w:r>
         <w:t>- Huisstijl MDCS</w:t>
       </w:r>
@@ -4110,7 +4298,7 @@
       <w:pPr>
         <w:pStyle w:val="Kop2"/>
       </w:pPr>
-      <w:bookmarkStart w:id="8" w:name="_Toc509998676"/>
+      <w:bookmarkStart w:id="8" w:name="_Toc511165002"/>
       <w:r>
         <w:t>Functionele eisen</w:t>
       </w:r>
@@ -4121,7 +4309,7 @@
         <w:pStyle w:val="Kop3"/>
         <w:ind w:left="708"/>
       </w:pPr>
-      <w:bookmarkStart w:id="9" w:name="_Toc509998677"/>
+      <w:bookmarkStart w:id="9" w:name="_Toc511165003"/>
       <w:r>
         <w:t xml:space="preserve">- </w:t>
       </w:r>
@@ -4155,7 +4343,7 @@
       <w:r>
         <w:br/>
       </w:r>
-      <w:bookmarkStart w:id="10" w:name="_Toc509998678"/>
+      <w:bookmarkStart w:id="10" w:name="_Toc511165004"/>
       <w:r>
         <w:t xml:space="preserve">- </w:t>
       </w:r>
@@ -4176,7 +4364,7 @@
       <w:pPr>
         <w:pStyle w:val="Kop2"/>
       </w:pPr>
-      <w:bookmarkStart w:id="11" w:name="_Toc509998679"/>
+      <w:bookmarkStart w:id="11" w:name="_Toc511165005"/>
       <w:r>
         <w:t>Technische eisen</w:t>
       </w:r>
@@ -4187,7 +4375,7 @@
         <w:pStyle w:val="Kop3"/>
         <w:ind w:left="708"/>
       </w:pPr>
-      <w:bookmarkStart w:id="12" w:name="_Toc509998680"/>
+      <w:bookmarkStart w:id="12" w:name="_Toc511165006"/>
       <w:r>
         <w:t xml:space="preserve">- </w:t>
       </w:r>
@@ -4209,7 +4397,7 @@
         <w:pStyle w:val="Kop3"/>
         <w:ind w:firstLine="708"/>
       </w:pPr>
-      <w:bookmarkStart w:id="13" w:name="_Toc509998681"/>
+      <w:bookmarkStart w:id="13" w:name="_Toc511165007"/>
       <w:r>
         <w:t xml:space="preserve">- </w:t>
       </w:r>
@@ -4234,7 +4422,7 @@
       <w:r>
         <w:br/>
       </w:r>
-      <w:bookmarkStart w:id="14" w:name="_Toc509998682"/>
+      <w:bookmarkStart w:id="14" w:name="_Toc511165008"/>
       <w:r>
         <w:t xml:space="preserve">- </w:t>
       </w:r>
@@ -4256,7 +4444,7 @@
         <w:pStyle w:val="Kop3"/>
         <w:ind w:firstLine="708"/>
       </w:pPr>
-      <w:bookmarkStart w:id="15" w:name="_Toc509998683"/>
+      <w:bookmarkStart w:id="15" w:name="_Toc511165009"/>
       <w:r>
         <w:lastRenderedPageBreak/>
         <w:t xml:space="preserve">- </w:t>
@@ -4279,7 +4467,7 @@
         <w:pStyle w:val="Kop3"/>
         <w:ind w:left="708"/>
       </w:pPr>
-      <w:bookmarkStart w:id="16" w:name="_Toc509998684"/>
+      <w:bookmarkStart w:id="16" w:name="_Toc511165010"/>
       <w:r>
         <w:t xml:space="preserve">- </w:t>
       </w:r>
@@ -4313,7 +4501,7 @@
       <w:r>
         <w:br/>
       </w:r>
-      <w:bookmarkStart w:id="17" w:name="_Toc509998685"/>
+      <w:bookmarkStart w:id="17" w:name="_Toc511165011"/>
       <w:r>
         <w:t xml:space="preserve">- </w:t>
       </w:r>
@@ -4338,7 +4526,7 @@
       <w:r>
         <w:br/>
       </w:r>
-      <w:bookmarkStart w:id="18" w:name="_Toc509998686"/>
+      <w:bookmarkStart w:id="18" w:name="_Toc511165012"/>
       <w:r>
         <w:t xml:space="preserve">- </w:t>
       </w:r>
@@ -4363,7 +4551,7 @@
       <w:r>
         <w:br/>
       </w:r>
-      <w:bookmarkStart w:id="19" w:name="_Toc509998687"/>
+      <w:bookmarkStart w:id="19" w:name="_Toc511165013"/>
       <w:r>
         <w:t xml:space="preserve">- </w:t>
       </w:r>
@@ -4388,7 +4576,7 @@
       <w:r>
         <w:br/>
       </w:r>
-      <w:bookmarkStart w:id="20" w:name="_Toc509998688"/>
+      <w:bookmarkStart w:id="20" w:name="_Toc511165014"/>
       <w:r>
         <w:t xml:space="preserve">- </w:t>
       </w:r>
@@ -4413,7 +4601,7 @@
       <w:r>
         <w:br/>
       </w:r>
-      <w:bookmarkStart w:id="21" w:name="_Toc509998689"/>
+      <w:bookmarkStart w:id="21" w:name="_Toc511165015"/>
       <w:r>
         <w:t xml:space="preserve">- </w:t>
       </w:r>
@@ -4441,7 +4629,7 @@
       <w:r>
         <w:br/>
       </w:r>
-      <w:bookmarkStart w:id="22" w:name="_Toc509998690"/>
+      <w:bookmarkStart w:id="22" w:name="_Toc511165016"/>
       <w:r>
         <w:t xml:space="preserve">- </w:t>
       </w:r>
@@ -4482,7 +4670,7 @@
       <w:r>
         <w:br/>
       </w:r>
-      <w:bookmarkStart w:id="23" w:name="_Toc509998691"/>
+      <w:bookmarkStart w:id="23" w:name="_Toc511165017"/>
       <w:r>
         <w:t xml:space="preserve">- </w:t>
       </w:r>
@@ -4498,53 +4686,71 @@
       <w:r>
         <w:t>De website moet gaan worden gehost op een Microsoft IIS 7 Server. Dit komt omdat MDCS momenteel een IIS 7 Server heeft lopen.</w:t>
       </w:r>
-    </w:p>
-    <w:p>
-      <w:pPr>
-        <w:pStyle w:val="Kop2"/>
-      </w:pPr>
-      <w:bookmarkStart w:id="24" w:name="_Toc509998692"/>
-      <w:r>
-        <w:lastRenderedPageBreak/>
-        <w:t>Project eisen</w:t>
-      </w:r>
-      <w:bookmarkEnd w:id="24"/>
     </w:p>
     <w:p>
       <w:pPr>
         <w:pStyle w:val="Kop3"/>
         <w:ind w:firstLine="708"/>
       </w:pPr>
-      <w:bookmarkStart w:id="25" w:name="_Toc509998693"/>
-      <w:r>
+      <w:bookmarkStart w:id="24" w:name="_Toc511165018"/>
+      <w:r>
+        <w:lastRenderedPageBreak/>
         <w:t xml:space="preserve">- </w:t>
       </w:r>
       <w:r>
         <w:t>Support voor meerdere platformen</w:t>
       </w:r>
+      <w:bookmarkEnd w:id="24"/>
+    </w:p>
+    <w:p>
+      <w:pPr>
+        <w:ind w:left="1410"/>
+      </w:pPr>
+      <w:r>
+        <w:t>Er moet support zijn voor meerdere platformen. Denk hierbij aan mobiele apparaten zoals smartphones en tablets, maar ook voor PC. De website zal voor elk apparaat de correcte weergaven moeten tonen. Voor mobiele apparaten zou bijvoorbeeld een aantal element op de website kleiner weergegeven moeten worden in vergelijking met een PC.</w:t>
+      </w:r>
+    </w:p>
+    <w:p>
+      <w:pPr>
+        <w:pStyle w:val="Kop2"/>
+      </w:pPr>
+      <w:bookmarkStart w:id="25" w:name="_Toc511165019"/>
+      <w:r>
+        <w:t>Project eisen</w:t>
+      </w:r>
       <w:bookmarkEnd w:id="25"/>
     </w:p>
     <w:p>
       <w:pPr>
+        <w:pStyle w:val="Kop3"/>
+        <w:ind w:firstLine="708"/>
+      </w:pPr>
+      <w:bookmarkStart w:id="26" w:name="_Toc511165020"/>
+      <w:r>
+        <w:t>- Communicatie via email</w:t>
+      </w:r>
+      <w:bookmarkEnd w:id="26"/>
+    </w:p>
+    <w:p>
+      <w:pPr>
         <w:ind w:left="1410"/>
       </w:pPr>
       <w:r>
-        <w:t>Er moet support zijn voor meerdere platformen. Denk hierbij aan mobiele apparaten zoals smartphones en tablets, maar ook voor PC. De website zal voor elk apparaat de correcte weergaven moeten tonen. Voor mobiele apparaten zou bijvoorbeeld een aantal element op de website kleiner weergegeven moeten worden in vergelijking met een PC.</w:t>
+        <w:t>Communicatie tussen de opdrachtgever en het projectteam wordt via email gedaan. Hiermee worden documenten doorgestuurd en gegevens uitgewisseld.</w:t>
       </w:r>
     </w:p>
     <w:p/>
-    <w:p/>
     <w:p>
       <w:pPr>
         <w:pStyle w:val="Kop1"/>
       </w:pPr>
-      <w:bookmarkStart w:id="26" w:name="_Toc506803890"/>
-      <w:bookmarkStart w:id="27" w:name="_Toc509998694"/>
+      <w:bookmarkStart w:id="27" w:name="_Toc506803890"/>
+      <w:bookmarkStart w:id="28" w:name="_Toc511165021"/>
       <w:r>
         <w:t>Handtekeningen</w:t>
       </w:r>
-      <w:bookmarkEnd w:id="26"/>
       <w:bookmarkEnd w:id="27"/>
+      <w:bookmarkEnd w:id="28"/>
     </w:p>
     <w:p>
       <w:r>
@@ -4610,7 +4816,7 @@
 </file>
 
 <file path=word/endnotes.xml><?xml version="1.0" encoding="utf-8"?>
-<w:endnotes xmlns:wpc="http://schemas.microsoft.com/office/word/2010/wordprocessingCanvas" xmlns:mc="http://schemas.openxmlformats.org/markup-compatibility/2006" xmlns:o="urn:schemas-microsoft-com:office:office" xmlns:r="http://schemas.openxmlformats.org/officeDocument/2006/relationships" xmlns:m="http://schemas.openxmlformats.org/officeDocument/2006/math" xmlns:v="urn:schemas-microsoft-com:vml" xmlns:wp14="http://schemas.microsoft.com/office/word/2010/wordprocessingDrawing" xmlns:wp="http://schemas.openxmlformats.org/drawingml/2006/wordprocessingDrawing" xmlns:w10="urn:schemas-microsoft-com:office:word" xmlns:w="http://schemas.openxmlformats.org/wordprocessingml/2006/main" xmlns:w14="http://schemas.microsoft.com/office/word/2010/wordml" xmlns:w15="http://schemas.microsoft.com/office/word/2012/wordml" xmlns:wpg="http://schemas.microsoft.com/office/word/2010/wordprocessingGroup" xmlns:wpi="http://schemas.microsoft.com/office/word/2010/wordprocessingInk" xmlns:wne="http://schemas.microsoft.com/office/word/2006/wordml" xmlns:wps="http://schemas.microsoft.com/office/word/2010/wordprocessingShape" mc:Ignorable="w14 w15 wp14">
+<w:endnotes xmlns:wpc="http://schemas.microsoft.com/office/word/2010/wordprocessingCanvas" xmlns:cx="http://schemas.microsoft.com/office/drawing/2014/chartex" xmlns:cx1="http://schemas.microsoft.com/office/drawing/2015/9/8/chartex" xmlns:cx2="http://schemas.microsoft.com/office/drawing/2015/10/21/chartex" xmlns:cx3="http://schemas.microsoft.com/office/drawing/2016/5/9/chartex" xmlns:cx4="http://schemas.microsoft.com/office/drawing/2016/5/10/chartex" xmlns:cx5="http://schemas.microsoft.com/office/drawing/2016/5/11/chartex" xmlns:cx6="http://schemas.microsoft.com/office/drawing/2016/5/12/chartex" xmlns:cx7="http://schemas.microsoft.com/office/drawing/2016/5/13/chartex" xmlns:cx8="http://schemas.microsoft.com/office/drawing/2016/5/14/chartex" xmlns:mc="http://schemas.openxmlformats.org/markup-compatibility/2006" xmlns:aink="http://schemas.microsoft.com/office/drawing/2016/ink" xmlns:am3d="http://schemas.microsoft.com/office/drawing/2017/model3d" xmlns:o="urn:schemas-microsoft-com:office:office" xmlns:r="http://schemas.openxmlformats.org/officeDocument/2006/relationships" xmlns:m="http://schemas.openxmlformats.org/officeDocument/2006/math" xmlns:v="urn:schemas-microsoft-com:vml" xmlns:wp14="http://schemas.microsoft.com/office/word/2010/wordprocessingDrawing" xmlns:wp="http://schemas.openxmlformats.org/drawingml/2006/wordprocessingDrawing" xmlns:w10="urn:schemas-microsoft-com:office:word" xmlns:w="http://schemas.openxmlformats.org/wordprocessingml/2006/main" xmlns:w14="http://schemas.microsoft.com/office/word/2010/wordml" xmlns:w15="http://schemas.microsoft.com/office/word/2012/wordml" xmlns:w16cid="http://schemas.microsoft.com/office/word/2016/wordml/cid" xmlns:w16se="http://schemas.microsoft.com/office/word/2015/wordml/symex" xmlns:wpg="http://schemas.microsoft.com/office/word/2010/wordprocessingGroup" xmlns:wpi="http://schemas.microsoft.com/office/word/2010/wordprocessingInk" xmlns:wne="http://schemas.microsoft.com/office/word/2006/wordml" xmlns:wps="http://schemas.microsoft.com/office/word/2010/wordprocessingShape" mc:Ignorable="w14 w15 w16se w16cid wp14">
   <w:endnote w:type="separator" w:id="-1">
     <w:p>
       <w:pPr>
@@ -4635,7 +4841,7 @@
 </file>
 
 <file path=word/footer1.xml><?xml version="1.0" encoding="utf-8"?>
-<w:ftr xmlns:wpc="http://schemas.microsoft.com/office/word/2010/wordprocessingCanvas" xmlns:mc="http://schemas.openxmlformats.org/markup-compatibility/2006" xmlns:o="urn:schemas-microsoft-com:office:office" xmlns:r="http://schemas.openxmlformats.org/officeDocument/2006/relationships" xmlns:m="http://schemas.openxmlformats.org/officeDocument/2006/math" xmlns:v="urn:schemas-microsoft-com:vml" xmlns:wp14="http://schemas.microsoft.com/office/word/2010/wordprocessingDrawing" xmlns:wp="http://schemas.openxmlformats.org/drawingml/2006/wordprocessingDrawing" xmlns:w10="urn:schemas-microsoft-com:office:word" xmlns:w="http://schemas.openxmlformats.org/wordprocessingml/2006/main" xmlns:w14="http://schemas.microsoft.com/office/word/2010/wordml" xmlns:w15="http://schemas.microsoft.com/office/word/2012/wordml" xmlns:wpg="http://schemas.microsoft.com/office/word/2010/wordprocessingGroup" xmlns:wpi="http://schemas.microsoft.com/office/word/2010/wordprocessingInk" xmlns:wne="http://schemas.microsoft.com/office/word/2006/wordml" xmlns:wps="http://schemas.microsoft.com/office/word/2010/wordprocessingShape" mc:Ignorable="w14 w15 wp14">
+<w:ftr xmlns:wpc="http://schemas.microsoft.com/office/word/2010/wordprocessingCanvas" xmlns:cx="http://schemas.microsoft.com/office/drawing/2014/chartex" xmlns:cx1="http://schemas.microsoft.com/office/drawing/2015/9/8/chartex" xmlns:cx2="http://schemas.microsoft.com/office/drawing/2015/10/21/chartex" xmlns:cx3="http://schemas.microsoft.com/office/drawing/2016/5/9/chartex" xmlns:cx4="http://schemas.microsoft.com/office/drawing/2016/5/10/chartex" xmlns:cx5="http://schemas.microsoft.com/office/drawing/2016/5/11/chartex" xmlns:cx6="http://schemas.microsoft.com/office/drawing/2016/5/12/chartex" xmlns:cx7="http://schemas.microsoft.com/office/drawing/2016/5/13/chartex" xmlns:cx8="http://schemas.microsoft.com/office/drawing/2016/5/14/chartex" xmlns:mc="http://schemas.openxmlformats.org/markup-compatibility/2006" xmlns:aink="http://schemas.microsoft.com/office/drawing/2016/ink" xmlns:am3d="http://schemas.microsoft.com/office/drawing/2017/model3d" xmlns:o="urn:schemas-microsoft-com:office:office" xmlns:r="http://schemas.openxmlformats.org/officeDocument/2006/relationships" xmlns:m="http://schemas.openxmlformats.org/officeDocument/2006/math" xmlns:v="urn:schemas-microsoft-com:vml" xmlns:wp14="http://schemas.microsoft.com/office/word/2010/wordprocessingDrawing" xmlns:wp="http://schemas.openxmlformats.org/drawingml/2006/wordprocessingDrawing" xmlns:w10="urn:schemas-microsoft-com:office:word" xmlns:w="http://schemas.openxmlformats.org/wordprocessingml/2006/main" xmlns:w14="http://schemas.microsoft.com/office/word/2010/wordml" xmlns:w15="http://schemas.microsoft.com/office/word/2012/wordml" xmlns:w16cid="http://schemas.microsoft.com/office/word/2016/wordml/cid" xmlns:w16se="http://schemas.microsoft.com/office/word/2015/wordml/symex" xmlns:wpg="http://schemas.microsoft.com/office/word/2010/wordprocessingGroup" xmlns:wpi="http://schemas.microsoft.com/office/word/2010/wordprocessingInk" xmlns:wne="http://schemas.microsoft.com/office/word/2006/wordml" xmlns:wps="http://schemas.microsoft.com/office/word/2010/wordprocessingShape" mc:Ignorable="w14 w15 w16se w16cid wp14">
   <w:sdt>
     <w:sdtPr>
       <w:id w:val="1852607639"/>
@@ -4680,7 +4886,7 @@
 </file>
 
 <file path=word/footnotes.xml><?xml version="1.0" encoding="utf-8"?>
-<w:footnotes xmlns:wpc="http://schemas.microsoft.com/office/word/2010/wordprocessingCanvas" xmlns:mc="http://schemas.openxmlformats.org/markup-compatibility/2006" xmlns:o="urn:schemas-microsoft-com:office:office" xmlns:r="http://schemas.openxmlformats.org/officeDocument/2006/relationships" xmlns:m="http://schemas.openxmlformats.org/officeDocument/2006/math" xmlns:v="urn:schemas-microsoft-com:vml" xmlns:wp14="http://schemas.microsoft.com/office/word/2010/wordprocessingDrawing" xmlns:wp="http://schemas.openxmlformats.org/drawingml/2006/wordprocessingDrawing" xmlns:w10="urn:schemas-microsoft-com:office:word" xmlns:w="http://schemas.openxmlformats.org/wordprocessingml/2006/main" xmlns:w14="http://schemas.microsoft.com/office/word/2010/wordml" xmlns:w15="http://schemas.microsoft.com/office/word/2012/wordml" xmlns:wpg="http://schemas.microsoft.com/office/word/2010/wordprocessingGroup" xmlns:wpi="http://schemas.microsoft.com/office/word/2010/wordprocessingInk" xmlns:wne="http://schemas.microsoft.com/office/word/2006/wordml" xmlns:wps="http://schemas.microsoft.com/office/word/2010/wordprocessingShape" mc:Ignorable="w14 w15 wp14">
+<w:footnotes xmlns:wpc="http://schemas.microsoft.com/office/word/2010/wordprocessingCanvas" xmlns:cx="http://schemas.microsoft.com/office/drawing/2014/chartex" xmlns:cx1="http://schemas.microsoft.com/office/drawing/2015/9/8/chartex" xmlns:cx2="http://schemas.microsoft.com/office/drawing/2015/10/21/chartex" xmlns:cx3="http://schemas.microsoft.com/office/drawing/2016/5/9/chartex" xmlns:cx4="http://schemas.microsoft.com/office/drawing/2016/5/10/chartex" xmlns:cx5="http://schemas.microsoft.com/office/drawing/2016/5/11/chartex" xmlns:cx6="http://schemas.microsoft.com/office/drawing/2016/5/12/chartex" xmlns:cx7="http://schemas.microsoft.com/office/drawing/2016/5/13/chartex" xmlns:cx8="http://schemas.microsoft.com/office/drawing/2016/5/14/chartex" xmlns:mc="http://schemas.openxmlformats.org/markup-compatibility/2006" xmlns:aink="http://schemas.microsoft.com/office/drawing/2016/ink" xmlns:am3d="http://schemas.microsoft.com/office/drawing/2017/model3d" xmlns:o="urn:schemas-microsoft-com:office:office" xmlns:r="http://schemas.openxmlformats.org/officeDocument/2006/relationships" xmlns:m="http://schemas.openxmlformats.org/officeDocument/2006/math" xmlns:v="urn:schemas-microsoft-com:vml" xmlns:wp14="http://schemas.microsoft.com/office/word/2010/wordprocessingDrawing" xmlns:wp="http://schemas.openxmlformats.org/drawingml/2006/wordprocessingDrawing" xmlns:w10="urn:schemas-microsoft-com:office:word" xmlns:w="http://schemas.openxmlformats.org/wordprocessingml/2006/main" xmlns:w14="http://schemas.microsoft.com/office/word/2010/wordml" xmlns:w15="http://schemas.microsoft.com/office/word/2012/wordml" xmlns:w16cid="http://schemas.microsoft.com/office/word/2016/wordml/cid" xmlns:w16se="http://schemas.microsoft.com/office/word/2015/wordml/symex" xmlns:wpg="http://schemas.microsoft.com/office/word/2010/wordprocessingGroup" xmlns:wpi="http://schemas.microsoft.com/office/word/2010/wordprocessingInk" xmlns:wne="http://schemas.microsoft.com/office/word/2006/wordml" xmlns:wps="http://schemas.microsoft.com/office/word/2010/wordprocessingShape" mc:Ignorable="w14 w15 w16se w16cid wp14">
   <w:footnote w:type="separator" w:id="-1">
     <w:p>
       <w:pPr>
@@ -4705,7 +4911,7 @@
 </file>
 
 <file path=word/styles.xml><?xml version="1.0" encoding="utf-8"?>
-<w:styles xmlns:mc="http://schemas.openxmlformats.org/markup-compatibility/2006" xmlns:r="http://schemas.openxmlformats.org/officeDocument/2006/relationships" xmlns:w="http://schemas.openxmlformats.org/wordprocessingml/2006/main" xmlns:w14="http://schemas.microsoft.com/office/word/2010/wordml" xmlns:w15="http://schemas.microsoft.com/office/word/2012/wordml" mc:Ignorable="w14 w15">
+<w:styles xmlns:mc="http://schemas.openxmlformats.org/markup-compatibility/2006" xmlns:r="http://schemas.openxmlformats.org/officeDocument/2006/relationships" xmlns:w="http://schemas.openxmlformats.org/wordprocessingml/2006/main" xmlns:w14="http://schemas.microsoft.com/office/word/2010/wordml" xmlns:w15="http://schemas.microsoft.com/office/word/2012/wordml" xmlns:w16cid="http://schemas.microsoft.com/office/word/2016/wordml/cid" xmlns:w16se="http://schemas.microsoft.com/office/word/2015/wordml/symex" mc:Ignorable="w14 w15 w16se w16cid">
   <w:docDefaults>
     <w:rPrDefault>
       <w:rPr>
@@ -4721,7 +4927,7 @@
       </w:pPr>
     </w:pPrDefault>
   </w:docDefaults>
-  <w:latentStyles w:defLockedState="0" w:defUIPriority="99" w:defSemiHidden="0" w:defUnhideWhenUsed="0" w:defQFormat="0" w:count="371">
+  <w:latentStyles w:defLockedState="0" w:defUIPriority="99" w:defSemiHidden="0" w:defUnhideWhenUsed="0" w:defQFormat="0" w:count="375">
     <w:lsdException w:name="Normal" w:uiPriority="0" w:qFormat="1"/>
     <w:lsdException w:name="heading 1" w:uiPriority="9" w:qFormat="1"/>
     <w:lsdException w:name="heading 2" w:semiHidden="1" w:uiPriority="9" w:unhideWhenUsed="1" w:qFormat="1"/>
@@ -5093,6 +5299,10 @@
     <w:lsdException w:name="List Table 5 Dark Accent 6" w:uiPriority="50"/>
     <w:lsdException w:name="List Table 6 Colorful Accent 6" w:uiPriority="51"/>
     <w:lsdException w:name="List Table 7 Colorful Accent 6" w:uiPriority="52"/>
+    <w:lsdException w:name="Mention" w:semiHidden="1" w:unhideWhenUsed="1"/>
+    <w:lsdException w:name="Smart Hyperlink" w:semiHidden="1" w:unhideWhenUsed="1"/>
+    <w:lsdException w:name="Hashtag" w:semiHidden="1" w:unhideWhenUsed="1"/>
+    <w:lsdException w:name="Unresolved Mention" w:semiHidden="1" w:unhideWhenUsed="1"/>
   </w:latentStyles>
   <w:style w:type="paragraph" w:default="1" w:styleId="Standaard">
     <w:name w:val="Normal"/>
@@ -5702,7 +5912,7 @@
 </file>
 
 <file path=customXml/itemProps1.xml><?xml version="1.0" encoding="utf-8"?>
-<ds:datastoreItem xmlns:ds="http://schemas.openxmlformats.org/officeDocument/2006/customXml" ds:itemID="{EB96EA83-5589-42B5-A3E8-FB28E580CE82}">
+<ds:datastoreItem xmlns:ds="http://schemas.openxmlformats.org/officeDocument/2006/customXml" ds:itemID="{915C7F80-0D37-4DB5-889E-6797081BB8C6}">
   <ds:schemaRefs>
     <ds:schemaRef ds:uri="http://schemas.openxmlformats.org/officeDocument/2006/bibliography"/>
   </ds:schemaRefs>

</xml_diff>